<commit_message>
Docs and Sequence Diagrams
</commit_message>
<xml_diff>
--- a/documentation/Lecture.docx
+++ b/documentation/Lecture.docx
@@ -5,29 +5,25 @@
     <w:p>
       <w:pPr>
         <w:pStyle w:val="Title"/>
-        <w:rPr>
-          <w:lang w:val="pt-BR"/>
-        </w:rPr>
-      </w:pPr>
-      <w:r>
-        <w:rPr>
-          <w:lang w:val="pt-BR"/>
-        </w:rPr>
+      </w:pPr>
+      <w:r>
         <w:t>About Myself</w:t>
       </w:r>
     </w:p>
     <w:p>
       <w:pPr>
         <w:pStyle w:val="Heading1"/>
-        <w:rPr>
-          <w:lang w:val="pt-BR"/>
-        </w:rPr>
-      </w:pPr>
-      <w:r>
-        <w:rPr>
-          <w:lang w:val="pt-BR"/>
-        </w:rPr>
-        <w:t>My carrer &amp; technologies</w:t>
+      </w:pPr>
+      <w:r>
+        <w:t xml:space="preserve">My </w:t>
+      </w:r>
+      <w:proofErr w:type="spellStart"/>
+      <w:r>
+        <w:t>carrer</w:t>
+      </w:r>
+      <w:proofErr w:type="spellEnd"/>
+      <w:r>
+        <w:t xml:space="preserve"> &amp; technologies</w:t>
       </w:r>
     </w:p>
     <w:p>
@@ -832,8 +828,6 @@
       <w:r>
         <w:t>The Azure Service Bus has a dead letter and retry schemas in case of exception on service before Pop.</w:t>
       </w:r>
-      <w:bookmarkStart w:id="0" w:name="_GoBack"/>
-      <w:bookmarkEnd w:id="0"/>
     </w:p>
     <w:p>
       <w:pPr>
@@ -983,7 +977,16 @@
         <w:pStyle w:val="Heading3"/>
       </w:pPr>
       <w:r>
-        <w:t>Rent scooters</w:t>
+        <w:t>Rent</w:t>
+      </w:r>
+      <w:r>
+        <w:t>ing</w:t>
+      </w:r>
+      <w:r>
+        <w:t xml:space="preserve"> S</w:t>
+      </w:r>
+      <w:r>
+        <w:t>cooters</w:t>
       </w:r>
     </w:p>
     <w:p>
@@ -993,61 +996,36 @@
     </w:p>
     <w:p>
       <w:r>
-        <w:rPr>
-          <w:noProof/>
-        </w:rPr>
-        <w:drawing>
-          <wp:inline distT="0" distB="0" distL="0" distR="0" wp14:anchorId="7A7CBF96" wp14:editId="5EFFCEA4">
-            <wp:extent cx="3243652" cy="3250613"/>
-            <wp:effectExtent l="0" t="0" r="0" b="6985"/>
-            <wp:docPr id="1" name="Picture 1"/>
-            <wp:cNvGraphicFramePr>
-              <a:graphicFrameLocks xmlns:a="http://schemas.openxmlformats.org/drawingml/2006/main" noChangeAspect="1"/>
-            </wp:cNvGraphicFramePr>
-            <a:graphic xmlns:a="http://schemas.openxmlformats.org/drawingml/2006/main">
-              <a:graphicData uri="http://schemas.openxmlformats.org/drawingml/2006/picture">
-                <pic:pic xmlns:pic="http://schemas.openxmlformats.org/drawingml/2006/picture">
-                  <pic:nvPicPr>
-                    <pic:cNvPr id="1" name=""/>
-                    <pic:cNvPicPr/>
-                  </pic:nvPicPr>
-                  <pic:blipFill>
-                    <a:blip r:embed="rId5"/>
-                    <a:stretch>
-                      <a:fillRect/>
-                    </a:stretch>
-                  </pic:blipFill>
-                  <pic:spPr>
-                    <a:xfrm>
-                      <a:off x="0" y="0"/>
-                      <a:ext cx="3270740" cy="3277759"/>
-                    </a:xfrm>
-                    <a:prstGeom prst="rect">
-                      <a:avLst/>
-                    </a:prstGeom>
-                  </pic:spPr>
-                </pic:pic>
-              </a:graphicData>
-            </a:graphic>
-          </wp:inline>
-        </w:drawing>
-      </w:r>
-    </w:p>
-    <w:p/>
+        <w:pict>
+          <v:shapetype id="_x0000_t75" coordsize="21600,21600" o:spt="75" o:preferrelative="t" path="m@4@5l@4@11@9@11@9@5xe" filled="f" stroked="f">
+            <v:stroke joinstyle="miter"/>
+            <v:formulas>
+              <v:f eqn="if lineDrawn pixelLineWidth 0"/>
+              <v:f eqn="sum @0 1 0"/>
+              <v:f eqn="sum 0 0 @1"/>
+              <v:f eqn="prod @2 1 2"/>
+              <v:f eqn="prod @3 21600 pixelWidth"/>
+              <v:f eqn="prod @3 21600 pixelHeight"/>
+              <v:f eqn="sum @0 0 1"/>
+              <v:f eqn="prod @6 1 2"/>
+              <v:f eqn="prod @7 21600 pixelWidth"/>
+              <v:f eqn="sum @8 21600 0"/>
+              <v:f eqn="prod @7 21600 pixelHeight"/>
+              <v:f eqn="sum @10 21600 0"/>
+            </v:formulas>
+            <v:path o:extrusionok="f" gradientshapeok="t" o:connecttype="rect"/>
+            <o:lock v:ext="edit" aspectratio="t"/>
+          </v:shapetype>
+          <v:shape id="_x0000_i1043" type="#_x0000_t75" style="width:351.5pt;height:302.5pt">
+            <v:imagedata r:id="rId5" o:title="Legacy_Rent_SequenceDiagram"/>
+          </v:shape>
+        </w:pict>
+      </w:r>
+    </w:p>
     <w:p>
       <w:r>
         <w:t>Proposal</w:t>
       </w:r>
-    </w:p>
-    <w:p>
-      <w:r>
-        <w:t>&lt;&lt;Diagram&gt;&gt;</w:t>
-      </w:r>
-    </w:p>
-    <w:p>
-      <w:pPr>
-        <w:pStyle w:val="Heading3"/>
-      </w:pPr>
     </w:p>
     <w:p>
       <w:pPr>
@@ -1059,6 +1037,13 @@
         </w:rPr>
       </w:pPr>
       <w:r>
+        <w:pict>
+          <v:shape id="_x0000_i1063" type="#_x0000_t75" style="width:423.5pt;height:295.5pt">
+            <v:imagedata r:id="rId6" o:title="New_Rent_Scooter_SequenceDiagram"/>
+          </v:shape>
+        </w:pict>
+      </w:r>
+      <w:r>
         <w:br w:type="page"/>
       </w:r>
     </w:p>
@@ -1068,7 +1053,19 @@
       </w:pPr>
       <w:r>
         <w:lastRenderedPageBreak/>
-        <w:t>Turn Back scooters</w:t>
+        <w:t>Turn</w:t>
+      </w:r>
+      <w:r>
+        <w:t>ing</w:t>
+      </w:r>
+      <w:r>
+        <w:t xml:space="preserve"> Back </w:t>
+      </w:r>
+      <w:r>
+        <w:t>S</w:t>
+      </w:r>
+      <w:r>
+        <w:t>cooters</w:t>
       </w:r>
     </w:p>
     <w:p>
@@ -1078,54 +1075,16 @@
     </w:p>
     <w:p>
       <w:r>
-        <w:rPr>
-          <w:noProof/>
-        </w:rPr>
-        <w:drawing>
-          <wp:inline distT="0" distB="0" distL="0" distR="0" wp14:anchorId="37B2153E" wp14:editId="18DD28F6">
-            <wp:extent cx="2790770" cy="2889934"/>
-            <wp:effectExtent l="0" t="0" r="0" b="5715"/>
-            <wp:docPr id="2" name="Picture 2"/>
-            <wp:cNvGraphicFramePr>
-              <a:graphicFrameLocks xmlns:a="http://schemas.openxmlformats.org/drawingml/2006/main" noChangeAspect="1"/>
-            </wp:cNvGraphicFramePr>
-            <a:graphic xmlns:a="http://schemas.openxmlformats.org/drawingml/2006/main">
-              <a:graphicData uri="http://schemas.openxmlformats.org/drawingml/2006/picture">
-                <pic:pic xmlns:pic="http://schemas.openxmlformats.org/drawingml/2006/picture">
-                  <pic:nvPicPr>
-                    <pic:cNvPr id="1" name=""/>
-                    <pic:cNvPicPr/>
-                  </pic:nvPicPr>
-                  <pic:blipFill>
-                    <a:blip r:embed="rId6"/>
-                    <a:stretch>
-                      <a:fillRect/>
-                    </a:stretch>
-                  </pic:blipFill>
-                  <pic:spPr>
-                    <a:xfrm>
-                      <a:off x="0" y="0"/>
-                      <a:ext cx="2811891" cy="2911806"/>
-                    </a:xfrm>
-                    <a:prstGeom prst="rect">
-                      <a:avLst/>
-                    </a:prstGeom>
-                  </pic:spPr>
-                </pic:pic>
-              </a:graphicData>
-            </a:graphic>
-          </wp:inline>
-        </w:drawing>
+        <w:pict>
+          <v:shape id="_x0000_i1032" type="#_x0000_t75" style="width:318pt;height:309pt">
+            <v:imagedata r:id="rId7" o:title="Legacy_TurnBack_SequenceDiagram"/>
+          </v:shape>
+        </w:pict>
       </w:r>
     </w:p>
     <w:p>
       <w:r>
         <w:t>Proposal</w:t>
-      </w:r>
-    </w:p>
-    <w:p>
-      <w:r>
-        <w:t>&lt;&lt;Diagram&gt;&gt;</w:t>
       </w:r>
     </w:p>
     <w:p>
@@ -1138,6 +1097,13 @@
         </w:rPr>
       </w:pPr>
       <w:r>
+        <w:pict>
+          <v:shape id="_x0000_i1066" type="#_x0000_t75" style="width:431.5pt;height:294pt">
+            <v:imagedata r:id="rId8" o:title="New_TurnBack_Scooter_SequenceDiagram"/>
+          </v:shape>
+        </w:pict>
+      </w:r>
+      <w:r>
         <w:br w:type="page"/>
       </w:r>
     </w:p>
@@ -1155,125 +1121,76 @@
         <w:t>Legacy</w:t>
       </w:r>
     </w:p>
-    <w:p>
-      <w:r>
-        <w:rPr>
-          <w:noProof/>
-        </w:rPr>
-        <w:drawing>
-          <wp:inline distT="0" distB="0" distL="0" distR="0" wp14:anchorId="016892B7" wp14:editId="6619D4A1">
-            <wp:extent cx="3286651" cy="2346784"/>
-            <wp:effectExtent l="0" t="0" r="0" b="0"/>
-            <wp:docPr id="3" name="Picture 3"/>
-            <wp:cNvGraphicFramePr>
-              <a:graphicFrameLocks xmlns:a="http://schemas.openxmlformats.org/drawingml/2006/main" noChangeAspect="1"/>
-            </wp:cNvGraphicFramePr>
-            <a:graphic xmlns:a="http://schemas.openxmlformats.org/drawingml/2006/main">
-              <a:graphicData uri="http://schemas.openxmlformats.org/drawingml/2006/picture">
-                <pic:pic xmlns:pic="http://schemas.openxmlformats.org/drawingml/2006/picture">
-                  <pic:nvPicPr>
-                    <pic:cNvPr id="1" name=""/>
-                    <pic:cNvPicPr/>
-                  </pic:nvPicPr>
-                  <pic:blipFill>
-                    <a:blip r:embed="rId7"/>
-                    <a:stretch>
-                      <a:fillRect/>
-                    </a:stretch>
-                  </pic:blipFill>
-                  <pic:spPr>
-                    <a:xfrm>
-                      <a:off x="0" y="0"/>
-                      <a:ext cx="3303645" cy="2358918"/>
-                    </a:xfrm>
-                    <a:prstGeom prst="rect">
-                      <a:avLst/>
-                    </a:prstGeom>
-                  </pic:spPr>
-                </pic:pic>
-              </a:graphicData>
-            </a:graphic>
-          </wp:inline>
-        </w:drawing>
-      </w:r>
-    </w:p>
-    <w:p>
-      <w:r>
-        <w:rPr>
-          <w:noProof/>
-        </w:rPr>
-        <w:drawing>
-          <wp:inline distT="0" distB="0" distL="0" distR="0" wp14:anchorId="03922CAC" wp14:editId="386566EE">
-            <wp:extent cx="2415318" cy="2589919"/>
-            <wp:effectExtent l="0" t="0" r="4445" b="1270"/>
-            <wp:docPr id="4" name="Picture 4"/>
-            <wp:cNvGraphicFramePr>
-              <a:graphicFrameLocks xmlns:a="http://schemas.openxmlformats.org/drawingml/2006/main" noChangeAspect="1"/>
-            </wp:cNvGraphicFramePr>
-            <a:graphic xmlns:a="http://schemas.openxmlformats.org/drawingml/2006/main">
-              <a:graphicData uri="http://schemas.openxmlformats.org/drawingml/2006/picture">
-                <pic:pic xmlns:pic="http://schemas.openxmlformats.org/drawingml/2006/picture">
-                  <pic:nvPicPr>
-                    <pic:cNvPr id="1" name=""/>
-                    <pic:cNvPicPr/>
-                  </pic:nvPicPr>
-                  <pic:blipFill>
-                    <a:blip r:embed="rId8"/>
-                    <a:stretch>
-                      <a:fillRect/>
-                    </a:stretch>
-                  </pic:blipFill>
-                  <pic:spPr>
-                    <a:xfrm>
-                      <a:off x="0" y="0"/>
-                      <a:ext cx="2422875" cy="2598023"/>
-                    </a:xfrm>
-                    <a:prstGeom prst="rect">
-                      <a:avLst/>
-                    </a:prstGeom>
-                  </pic:spPr>
-                </pic:pic>
-              </a:graphicData>
-            </a:graphic>
-          </wp:inline>
-        </w:drawing>
-      </w:r>
-    </w:p>
     <w:p/>
     <w:p>
       <w:r>
+        <w:pict>
+          <v:shape id="_x0000_i1060" type="#_x0000_t75" style="width:227.5pt;height:253pt">
+            <v:imagedata r:id="rId9" o:title="Legacy_JobMonitor_SequenceDiagram"/>
+          </v:shape>
+        </w:pict>
+      </w:r>
+    </w:p>
+    <w:p/>
+    <w:p>
+      <w:r>
+        <w:pict>
+          <v:shape id="_x0000_i1034" type="#_x0000_t75" style="width:421pt;height:307pt">
+            <v:imagedata r:id="rId10" o:title="Legacy_Check_SequenceDiagram"/>
+          </v:shape>
+        </w:pict>
+      </w:r>
+    </w:p>
+    <w:p/>
+    <w:p/>
+    <w:p/>
+    <w:p/>
+    <w:p>
+      <w:r>
         <w:t>Proposal</w:t>
       </w:r>
     </w:p>
     <w:p>
-      <w:r>
-        <w:t>&lt;&lt;Diagram&gt;&gt;</w:t>
+      <w:bookmarkStart w:id="0" w:name="_GoBack"/>
+      <w:bookmarkEnd w:id="0"/>
+      <w:r>
+        <w:pict>
+          <v:shape id="_x0000_i1071" type="#_x0000_t75" style="width:232pt;height:162pt">
+            <v:imagedata r:id="rId11" o:title="New_JobTracking_SequenceDiagram"/>
+          </v:shape>
+        </w:pict>
       </w:r>
     </w:p>
     <w:p/>
     <w:p>
-      <w:pPr>
-        <w:rPr>
-          <w:rFonts w:asciiTheme="majorHAnsi" w:eastAsiaTheme="majorEastAsia" w:hAnsiTheme="majorHAnsi" w:cstheme="majorBidi"/>
-          <w:color w:val="2E74B5" w:themeColor="accent1" w:themeShade="BF"/>
-          <w:sz w:val="32"/>
-          <w:szCs w:val="32"/>
-        </w:rPr>
-      </w:pPr>
+      <w:r>
+        <w:pict>
+          <v:shape id="_x0000_i1072" type="#_x0000_t75" style="width:239pt;height:231.5pt">
+            <v:imagedata r:id="rId12" o:title="New_Check_Scooter_SequenceDiagram"/>
+          </v:shape>
+        </w:pict>
+      </w:r>
+    </w:p>
+    <w:p>
+      <w:r>
+        <w:pict>
+          <v:shape id="_x0000_i1075" type="#_x0000_t75" style="width:339.5pt;height:240.5pt">
+            <v:imagedata r:id="rId13" o:title="New_Rent_TrackingEvent_SequenceDiagram"/>
+          </v:shape>
+        </w:pict>
+      </w:r>
       <w:r>
         <w:br w:type="page"/>
       </w:r>
     </w:p>
+    <w:p/>
+    <w:p/>
     <w:p>
       <w:pPr>
         <w:pStyle w:val="Heading1"/>
       </w:pPr>
       <w:r>
-        <w:lastRenderedPageBreak/>
-        <w:t>Technical</w:t>
-      </w:r>
-      <w:r>
-        <w:t xml:space="preserve"> Scenario</w:t>
+        <w:t>Technical Scenario</w:t>
       </w:r>
     </w:p>
     <w:p>

</xml_diff>